<commit_message>
Added HTML pages for Training Section and Legal section
</commit_message>
<xml_diff>
--- a/user-stories expansion.docx
+++ b/user-stories expansion.docx
@@ -317,7 +317,13 @@
           </w:tcPr>
           <w:p>
             <w:r>
-              <w:t xml:space="preserve">Page: 2 buttons on top separated by at least 100 scaled pixels. One button shall be “Legal reports” while the other button should be terms and policies. An empty div should occupy the rest of the page. Clicking on Legal reports button should fetch the list of legal reports and display them in a list view inside the div. The ListView should contain a heading and a part of the description. Clicking on a ListView item shall open a sub window (pop-up window) and display details of the legal report. Clicking on Terms and policies should fill the empty div with a text area and a copy button. The text area shall contain the “Terms and Policies” of the organization while the copy button shall copy the terms and policies to the clipboard. The page is to be built under common layout of legal representative. </w:t>
+              <w:t>Page: 2 buttons</w:t>
+            </w:r>
+            <w:r>
+              <w:t xml:space="preserve"> on top separated by at least 2</w:t>
+            </w:r>
+            <w:r>
+              <w:t xml:space="preserve">0 scaled pixels. One button shall be “Legal reports” while the other button should be terms and policies. An empty div should occupy the rest of the page. Clicking on Legal reports button should fetch the list of legal reports and display them in a list view inside the div. The ListView should contain a heading and a part of the description. Clicking on a ListView item shall open a sub window (pop-up window) and display details of the legal report. Clicking on Terms and policies should fill the empty div with a text area and a copy button. The text area shall contain the “Terms and Policies” of the organization while the copy button shall copy the terms and policies to the clipboard. The page is to be built under common layout of legal representative. </w:t>
             </w:r>
           </w:p>
           <w:p>
@@ -357,9 +363,27 @@
             <w:tcW w:w="4556" w:type="pct"/>
           </w:tcPr>
           <w:p>
-            <w:r>
-              <w:t xml:space="preserve">Page:  Search bar on top left. A ListView below the search bar on the left side. The ListView should contain a minified picture of the employee, employee name, employee age, salary and a review button. Clicking on an employee shall display the details of the employee (Picture, Name, Age, Salary, Service age, contact info, description etc.) and a review button below. Clicking on Review will move the employee status to under review. Typing in search bar shall update the listview asynchronously. The page is to be built under common layout of legal representative. </w:t>
-            </w:r>
+            <w:pPr>
+              <w:rPr>
+                <w:color w:val="FF0000"/>
+              </w:rPr>
+            </w:pPr>
+            <w:r>
+              <w:t xml:space="preserve">Page:  </w:t>
+            </w:r>
+            <w:r>
+              <w:rPr>
+                <w:color w:val="FF0000"/>
+              </w:rPr>
+              <w:t xml:space="preserve">Search bar on top left. A ListView below the search bar on the left side. The ListView should contain a minified picture of the employee, employee name, employee age, salary and a review button. Clicking on an employee shall display the details of the employee (Picture, Name, Age, Salary, Service age, contact info, description etc.) and a review button below. Clicking on Review will move the employee status to under review. Typing in search bar shall update the listview asynchronously. The page is to be built under common layout of legal representative. </w:t>
+            </w:r>
+          </w:p>
+          <w:p>
+            <w:r>
+              <w:t>Redirect to appropriate employee management page</w:t>
+            </w:r>
+            <w:bookmarkStart w:id="0" w:name="_GoBack"/>
+            <w:bookmarkEnd w:id="0"/>
           </w:p>
           <w:p>
             <w:r>
@@ -505,11 +529,11 @@
           </w:tcPr>
           <w:p>
             <w:r>
-              <w:t xml:space="preserve">Page: A dropdown-list for area. Selecting an item in dropdown list shows the number of employees in the area and the current transport capacity in the area on the right side of the page.. Below the Number of employees, a list view displays transports that are assigned to the area. Below the listview, an “Add Transports” button is displayed. Pressing “Add Transports” opens a subwindow containing available transport names in a dropdown list and a disabled confirm button. Selecting a transport name in sub-window shows the number of </w:t>
+              <w:t xml:space="preserve">Page: A dropdown-list for area. Selecting an item in dropdown list shows the number of employees in the area and the current transport capacity in the area on the right side of the page.. Below the Number of employees, a list view displays transports that are assigned to the area. Below the listview, an “Add Transports” button is displayed. Pressing “Add Transports” opens a subwindow containing available transport names in a dropdown list and </w:t>
             </w:r>
             <w:r>
               <w:lastRenderedPageBreak/>
-              <w:t>seats in that transport and enable confirm button. Pressing confirm button navigates back to the main page and updates the listview with the newly assigned transport name and also increase the current transport capacity in the area. Pressing “confirm” on subpage also makes function call to add the entry to AreaTransports table. If the function call of “confirm” button in subwindow does not work, do not add the transport name to the list but display an error message instead. The page is to be built under common employee layout with and additional link for this page.</w:t>
+              <w:t>a disabled confirm button. Selecting a transport name in sub-window shows the number of seats in that transport and enable confirm button. Pressing confirm button navigates back to the main page and updates the listview with the newly assigned transport name and also increase the current transport capacity in the area. Pressing “confirm” on subpage also makes function call to add the entry to AreaTransports table. If the function call of “confirm” button in subwindow does not work, do not add the transport name to the list but display an error message instead. The page is to be built under common employee layout with and additional link for this page.</w:t>
             </w:r>
           </w:p>
           <w:p>
@@ -772,6 +796,7 @@
           </w:p>
           <w:p>
             <w:r>
+              <w:lastRenderedPageBreak/>
               <w:t>Entities Involved:</w:t>
             </w:r>
             <w:r>
@@ -1290,6 +1315,7 @@
           </w:p>
           <w:p>
             <w:r>
+              <w:lastRenderedPageBreak/>
               <w:t xml:space="preserve">Input: </w:t>
             </w:r>
             <w:r>
@@ -1298,7 +1324,6 @@
           </w:p>
           <w:p>
             <w:r>
-              <w:lastRenderedPageBreak/>
               <w:t xml:space="preserve">Output: </w:t>
             </w:r>
             <w:r>
@@ -1740,6 +1765,7 @@
           </w:p>
           <w:p>
             <w:r>
+              <w:lastRenderedPageBreak/>
               <w:t xml:space="preserve">Output: </w:t>
             </w:r>
             <w:r>
@@ -1748,7 +1774,6 @@
           </w:p>
           <w:p>
             <w:r>
-              <w:lastRenderedPageBreak/>
               <w:t>Entities Involved:</w:t>
             </w:r>
             <w:r>
@@ -1940,10 +1965,7 @@
               <w:t>Entities Involved:</w:t>
             </w:r>
             <w:r>
-              <w:t xml:space="preserve"> Employees, one or more </w:t>
-            </w:r>
-            <w:r>
-              <w:t>EmployeeSalary</w:t>
+              <w:t xml:space="preserve"> Employees, one or more EmployeeSalary</w:t>
             </w:r>
             <w:r>
               <w:rPr>
@@ -1955,13 +1977,7 @@
               <w:rPr>
                 <w:i/>
               </w:rPr>
-              <w:t>/Week</w:t>
-            </w:r>
-            <w:r>
-              <w:rPr>
-                <w:i/>
-              </w:rPr>
-              <w:t xml:space="preserve">Name </w:t>
+              <w:t xml:space="preserve">/WeekName </w:t>
             </w:r>
             <w:r>
               <w:rPr>
@@ -2099,8 +2115,6 @@
             <w:r>
               <w:t xml:space="preserve"> Employees, EmployeeProjects, ProjectEmployees, Projects</w:t>
             </w:r>
-            <w:bookmarkStart w:id="0" w:name="_GoBack"/>
-            <w:bookmarkEnd w:id="0"/>
           </w:p>
         </w:tc>
       </w:tr>

</xml_diff>